<commit_message>
migration Rep Aero v2
</commit_message>
<xml_diff>
--- a/P4_01_analyse_faisabilité.docx
+++ b/P4_01_analyse_faisabilité.docx
@@ -961,24 +961,6 @@
         </w:rPr>
         <w:t>Conclusion</w:t>
       </w:r>
-    </w:p>
-    <w:p>
-      <w:pPr>
-        <w:pStyle w:val="Normal"/>
-        <w:spacing w:after="160" w:line="259" w:lineRule="auto"/>
-        <w:rPr>
-          <w:rFonts w:ascii="Calibri" w:hAnsi="Calibri" w:eastAsia="Calibri" w:cs="Calibri"/>
-          <w:b w:val="0"/>
-          <w:bCs w:val="0"/>
-          <w:i w:val="0"/>
-          <w:iCs w:val="0"/>
-          <w:noProof w:val="0"/>
-          <w:color w:val="000000" w:themeColor="text1" w:themeTint="FF" w:themeShade="FF"/>
-          <w:sz w:val="28"/>
-          <w:szCs w:val="28"/>
-          <w:lang w:val="fr-FR"/>
-        </w:rPr>
-      </w:pPr>
     </w:p>
     <w:p>
       <w:pPr>
@@ -3647,10 +3629,249 @@
     <w:p>
       <w:pPr>
         <w:pStyle w:val="Normal"/>
-        <w:bidi w:val="0"/>
+        <w:spacing w:before="0" w:beforeAutospacing="off" w:after="160" w:afterAutospacing="off" w:line="259" w:lineRule="auto"/>
+        <w:ind w:left="720" w:right="0"/>
+        <w:jc w:val="both"/>
+        <w:rPr>
+          <w:rFonts w:ascii="Calibri" w:hAnsi="Calibri" w:eastAsia="Calibri" w:cs="Calibri"/>
+          <w:b w:val="0"/>
+          <w:bCs w:val="0"/>
+          <w:i w:val="0"/>
+          <w:iCs w:val="0"/>
+          <w:noProof w:val="0"/>
+          <w:color w:val="000000" w:themeColor="text1" w:themeTint="FF" w:themeShade="FF"/>
+          <w:sz w:val="24"/>
+          <w:szCs w:val="24"/>
+          <w:lang w:val="fr-FR"/>
+        </w:rPr>
+      </w:pPr>
+    </w:p>
+    <w:p>
+      <w:pPr>
+        <w:pStyle w:val="Normal"/>
+        <w:spacing w:before="0" w:beforeAutospacing="off" w:after="160" w:afterAutospacing="off" w:line="259" w:lineRule="auto"/>
+        <w:ind w:left="720" w:right="0"/>
+        <w:jc w:val="both"/>
+        <w:rPr>
+          <w:rFonts w:ascii="Calibri" w:hAnsi="Calibri" w:eastAsia="Calibri" w:cs="Calibri"/>
+          <w:b w:val="0"/>
+          <w:bCs w:val="0"/>
+          <w:i w:val="0"/>
+          <w:iCs w:val="0"/>
+          <w:noProof w:val="0"/>
+          <w:color w:val="000000" w:themeColor="text1" w:themeTint="FF" w:themeShade="FF"/>
+          <w:sz w:val="24"/>
+          <w:szCs w:val="24"/>
+          <w:lang w:val="fr-FR"/>
+        </w:rPr>
+      </w:pPr>
+    </w:p>
+    <w:p>
+      <w:pPr>
+        <w:pStyle w:val="Normal"/>
+        <w:spacing w:before="0" w:beforeAutospacing="off" w:after="160" w:afterAutospacing="off" w:line="259" w:lineRule="auto"/>
+        <w:ind w:left="720" w:right="0"/>
+        <w:jc w:val="both"/>
+        <w:rPr>
+          <w:rFonts w:ascii="Calibri" w:hAnsi="Calibri" w:eastAsia="Calibri" w:cs="Calibri"/>
+          <w:b w:val="0"/>
+          <w:bCs w:val="0"/>
+          <w:i w:val="0"/>
+          <w:iCs w:val="0"/>
+          <w:noProof w:val="0"/>
+          <w:color w:val="000000" w:themeColor="text1" w:themeTint="FF" w:themeShade="FF"/>
+          <w:sz w:val="24"/>
+          <w:szCs w:val="24"/>
+          <w:lang w:val="fr-FR"/>
+        </w:rPr>
+      </w:pPr>
+    </w:p>
+    <w:p>
+      <w:pPr>
+        <w:pStyle w:val="Normal"/>
+        <w:spacing w:before="0" w:beforeAutospacing="off" w:after="160" w:afterAutospacing="off" w:line="259" w:lineRule="auto"/>
+        <w:ind w:left="720" w:right="0"/>
+        <w:jc w:val="both"/>
+        <w:rPr>
+          <w:rFonts w:ascii="Calibri" w:hAnsi="Calibri" w:eastAsia="Calibri" w:cs="Calibri"/>
+          <w:b w:val="0"/>
+          <w:bCs w:val="0"/>
+          <w:i w:val="0"/>
+          <w:iCs w:val="0"/>
+          <w:noProof w:val="0"/>
+          <w:color w:val="000000" w:themeColor="text1" w:themeTint="FF" w:themeShade="FF"/>
+          <w:sz w:val="24"/>
+          <w:szCs w:val="24"/>
+          <w:lang w:val="fr-FR"/>
+        </w:rPr>
+      </w:pPr>
+    </w:p>
+    <w:p>
+      <w:pPr>
+        <w:pStyle w:val="Normal"/>
+        <w:spacing w:before="0" w:beforeAutospacing="off" w:after="160" w:afterAutospacing="off" w:line="259" w:lineRule="auto"/>
+        <w:ind w:left="720" w:right="0"/>
+        <w:jc w:val="both"/>
+        <w:rPr>
+          <w:rFonts w:ascii="Calibri" w:hAnsi="Calibri" w:eastAsia="Calibri" w:cs="Calibri"/>
+          <w:b w:val="0"/>
+          <w:bCs w:val="0"/>
+          <w:i w:val="0"/>
+          <w:iCs w:val="0"/>
+          <w:noProof w:val="0"/>
+          <w:color w:val="000000" w:themeColor="text1" w:themeTint="FF" w:themeShade="FF"/>
+          <w:sz w:val="24"/>
+          <w:szCs w:val="24"/>
+          <w:lang w:val="fr-FR"/>
+        </w:rPr>
+      </w:pPr>
+    </w:p>
+    <w:p>
+      <w:pPr>
+        <w:pStyle w:val="Normal"/>
+        <w:spacing w:before="0" w:beforeAutospacing="off" w:after="160" w:afterAutospacing="off" w:line="259" w:lineRule="auto"/>
+        <w:ind w:left="720" w:right="0"/>
+        <w:jc w:val="both"/>
+        <w:rPr>
+          <w:rFonts w:ascii="Calibri" w:hAnsi="Calibri" w:eastAsia="Calibri" w:cs="Calibri"/>
+          <w:b w:val="0"/>
+          <w:bCs w:val="0"/>
+          <w:i w:val="0"/>
+          <w:iCs w:val="0"/>
+          <w:noProof w:val="0"/>
+          <w:color w:val="000000" w:themeColor="text1" w:themeTint="FF" w:themeShade="FF"/>
+          <w:sz w:val="24"/>
+          <w:szCs w:val="24"/>
+          <w:lang w:val="fr-FR"/>
+        </w:rPr>
+      </w:pPr>
+    </w:p>
+    <w:p>
+      <w:pPr>
+        <w:pStyle w:val="Normal"/>
+        <w:spacing w:before="0" w:beforeAutospacing="off" w:after="160" w:afterAutospacing="off" w:line="259" w:lineRule="auto"/>
+        <w:ind w:left="720" w:right="0"/>
+        <w:jc w:val="both"/>
+        <w:rPr>
+          <w:rFonts w:ascii="Calibri" w:hAnsi="Calibri" w:eastAsia="Calibri" w:cs="Calibri"/>
+          <w:b w:val="0"/>
+          <w:bCs w:val="0"/>
+          <w:i w:val="0"/>
+          <w:iCs w:val="0"/>
+          <w:noProof w:val="0"/>
+          <w:color w:val="000000" w:themeColor="text1" w:themeTint="FF" w:themeShade="FF"/>
+          <w:sz w:val="24"/>
+          <w:szCs w:val="24"/>
+          <w:lang w:val="fr-FR"/>
+        </w:rPr>
+      </w:pPr>
+    </w:p>
+    <w:p>
+      <w:pPr>
+        <w:pStyle w:val="Normal"/>
+        <w:spacing w:before="0" w:beforeAutospacing="off" w:after="160" w:afterAutospacing="off" w:line="259" w:lineRule="auto"/>
+        <w:ind w:left="720" w:right="0"/>
+        <w:jc w:val="both"/>
+        <w:rPr>
+          <w:rFonts w:ascii="Calibri" w:hAnsi="Calibri" w:eastAsia="Calibri" w:cs="Calibri"/>
+          <w:b w:val="0"/>
+          <w:bCs w:val="0"/>
+          <w:i w:val="0"/>
+          <w:iCs w:val="0"/>
+          <w:noProof w:val="0"/>
+          <w:color w:val="000000" w:themeColor="text1" w:themeTint="FF" w:themeShade="FF"/>
+          <w:sz w:val="24"/>
+          <w:szCs w:val="24"/>
+          <w:lang w:val="fr-FR"/>
+        </w:rPr>
+      </w:pPr>
+    </w:p>
+    <w:p>
+      <w:pPr>
+        <w:pStyle w:val="Normal"/>
+        <w:spacing w:before="0" w:beforeAutospacing="off" w:after="160" w:afterAutospacing="off" w:line="259" w:lineRule="auto"/>
+        <w:ind w:left="720" w:right="0"/>
+        <w:jc w:val="both"/>
+        <w:rPr>
+          <w:rFonts w:ascii="Calibri" w:hAnsi="Calibri" w:eastAsia="Calibri" w:cs="Calibri"/>
+          <w:b w:val="0"/>
+          <w:bCs w:val="0"/>
+          <w:i w:val="0"/>
+          <w:iCs w:val="0"/>
+          <w:noProof w:val="0"/>
+          <w:color w:val="000000" w:themeColor="text1" w:themeTint="FF" w:themeShade="FF"/>
+          <w:sz w:val="24"/>
+          <w:szCs w:val="24"/>
+          <w:lang w:val="fr-FR"/>
+        </w:rPr>
+      </w:pPr>
+    </w:p>
+    <w:p>
+      <w:pPr>
+        <w:pStyle w:val="Normal"/>
+        <w:spacing w:before="0" w:beforeAutospacing="off" w:after="160" w:afterAutospacing="off" w:line="259" w:lineRule="auto"/>
+        <w:ind w:left="720" w:right="0"/>
+        <w:jc w:val="both"/>
+        <w:rPr>
+          <w:rFonts w:ascii="Calibri" w:hAnsi="Calibri" w:eastAsia="Calibri" w:cs="Calibri"/>
+          <w:b w:val="0"/>
+          <w:bCs w:val="0"/>
+          <w:i w:val="0"/>
+          <w:iCs w:val="0"/>
+          <w:noProof w:val="0"/>
+          <w:color w:val="000000" w:themeColor="text1" w:themeTint="FF" w:themeShade="FF"/>
+          <w:sz w:val="24"/>
+          <w:szCs w:val="24"/>
+          <w:lang w:val="fr-FR"/>
+        </w:rPr>
+      </w:pPr>
+    </w:p>
+    <w:p>
+      <w:pPr>
+        <w:pStyle w:val="Normal"/>
+        <w:spacing w:before="0" w:beforeAutospacing="off" w:after="160" w:afterAutospacing="off" w:line="259" w:lineRule="auto"/>
+        <w:ind w:left="720" w:right="0"/>
+        <w:jc w:val="both"/>
+        <w:rPr>
+          <w:rFonts w:ascii="Calibri" w:hAnsi="Calibri" w:eastAsia="Calibri" w:cs="Calibri"/>
+          <w:b w:val="0"/>
+          <w:bCs w:val="0"/>
+          <w:i w:val="0"/>
+          <w:iCs w:val="0"/>
+          <w:noProof w:val="0"/>
+          <w:color w:val="000000" w:themeColor="text1" w:themeTint="FF" w:themeShade="FF"/>
+          <w:sz w:val="24"/>
+          <w:szCs w:val="24"/>
+          <w:lang w:val="fr-FR"/>
+        </w:rPr>
+      </w:pPr>
+    </w:p>
+    <w:p>
+      <w:pPr>
+        <w:pStyle w:val="Normal"/>
+        <w:spacing w:before="0" w:beforeAutospacing="off" w:after="160" w:afterAutospacing="off" w:line="259" w:lineRule="auto"/>
+        <w:ind w:left="720" w:right="0"/>
+        <w:jc w:val="both"/>
+        <w:rPr>
+          <w:rFonts w:ascii="Calibri" w:hAnsi="Calibri" w:eastAsia="Calibri" w:cs="Calibri"/>
+          <w:b w:val="0"/>
+          <w:bCs w:val="0"/>
+          <w:i w:val="0"/>
+          <w:iCs w:val="0"/>
+          <w:noProof w:val="0"/>
+          <w:color w:val="000000" w:themeColor="text1" w:themeTint="FF" w:themeShade="FF"/>
+          <w:sz w:val="24"/>
+          <w:szCs w:val="24"/>
+          <w:lang w:val="fr-FR"/>
+        </w:rPr>
+      </w:pPr>
+    </w:p>
+    <w:p>
+      <w:pPr>
+        <w:pStyle w:val="Normal"/>
         <w:spacing w:before="0" w:beforeAutospacing="off" w:after="160" w:afterAutospacing="off" w:line="259" w:lineRule="auto"/>
         <w:ind w:left="0" w:right="0"/>
-        <w:jc w:val="left"/>
+        <w:jc w:val="both"/>
         <w:rPr>
           <w:rFonts w:ascii="Calibri Light" w:hAnsi="Calibri Light" w:eastAsia="" w:cs="" w:asciiTheme="majorAscii" w:hAnsiTheme="majorAscii" w:eastAsiaTheme="majorEastAsia" w:cstheme="majorBidi"/>
           <w:b w:val="1"/>
@@ -3759,7 +3980,7 @@
       </w:pPr>
       <w:r>
         <w:drawing>
-          <wp:inline wp14:editId="712D138F" wp14:anchorId="36C252CC">
+          <wp:inline wp14:editId="18A40E41" wp14:anchorId="36C252CC">
             <wp:extent cx="5943600" cy="5343525"/>
             <wp:effectExtent l="0" t="0" r="0" b="0"/>
             <wp:docPr id="1699981842" name="" title=""/>
@@ -3774,7 +3995,7 @@
                     <pic:cNvPicPr/>
                   </pic:nvPicPr>
                   <pic:blipFill>
-                    <a:blip r:embed="R1543e147b55c4796">
+                    <a:blip r:embed="R031b824a87024d6f">
                       <a:extLst xmlns:a="http://schemas.openxmlformats.org/drawingml/2006/main">
                         <a:ext xmlns:a="http://schemas.openxmlformats.org/drawingml/2006/main" uri="{28A0092B-C50C-407E-A947-70E740481C1C}">
                           <a14:useLocalDpi xmlns:a14="http://schemas.microsoft.com/office/drawing/2010/main" val="0"/>
@@ -4775,6 +4996,22 @@
     <w:p>
       <w:pPr>
         <w:pStyle w:val="Normal"/>
+        <w:spacing w:before="0" w:beforeAutospacing="off" w:after="160" w:afterAutospacing="off" w:line="259" w:lineRule="auto"/>
+        <w:ind w:left="0" w:right="0"/>
+        <w:jc w:val="left"/>
+        <w:rPr>
+          <w:b w:val="0"/>
+          <w:bCs w:val="0"/>
+          <w:noProof w:val="0"/>
+          <w:sz w:val="24"/>
+          <w:szCs w:val="24"/>
+          <w:lang w:val="fr-FR"/>
+        </w:rPr>
+      </w:pPr>
+    </w:p>
+    <w:p>
+      <w:pPr>
+        <w:pStyle w:val="Normal"/>
         <w:bidi w:val="0"/>
         <w:spacing w:before="0" w:beforeAutospacing="off" w:after="160" w:afterAutospacing="off" w:line="259" w:lineRule="auto"/>
         <w:ind w:left="0" w:right="0"/>
@@ -4890,7 +5127,41 @@
         <w:bidi w:val="0"/>
         <w:spacing w:before="0" w:beforeAutospacing="off" w:after="160" w:afterAutospacing="off" w:line="259" w:lineRule="auto"/>
         <w:ind w:left="720" w:right="0"/>
-        <w:jc w:val="left"/>
+        <w:jc w:val="both"/>
+        <w:rPr>
+          <w:b w:val="0"/>
+          <w:bCs w:val="0"/>
+          <w:noProof w:val="0"/>
+          <w:sz w:val="24"/>
+          <w:szCs w:val="24"/>
+          <w:lang w:val="fr-FR"/>
+        </w:rPr>
+      </w:pPr>
+    </w:p>
+    <w:p>
+      <w:pPr>
+        <w:pStyle w:val="Normal"/>
+        <w:bidi w:val="0"/>
+        <w:spacing w:before="0" w:beforeAutospacing="off" w:after="160" w:afterAutospacing="off" w:line="259" w:lineRule="auto"/>
+        <w:ind w:left="720" w:right="0"/>
+        <w:jc w:val="both"/>
+        <w:rPr>
+          <w:b w:val="0"/>
+          <w:bCs w:val="0"/>
+          <w:noProof w:val="0"/>
+          <w:sz w:val="24"/>
+          <w:szCs w:val="24"/>
+          <w:lang w:val="fr-FR"/>
+        </w:rPr>
+      </w:pPr>
+    </w:p>
+    <w:p>
+      <w:pPr>
+        <w:pStyle w:val="Normal"/>
+        <w:bidi w:val="0"/>
+        <w:spacing w:before="0" w:beforeAutospacing="off" w:after="160" w:afterAutospacing="off" w:line="259" w:lineRule="auto"/>
+        <w:ind w:left="720" w:right="0"/>
+        <w:jc w:val="both"/>
         <w:rPr>
           <w:rFonts w:ascii="Calibri Light" w:hAnsi="Calibri Light" w:eastAsia="" w:cs="" w:asciiTheme="majorAscii" w:hAnsiTheme="majorAscii" w:eastAsiaTheme="majorEastAsia" w:cstheme="majorBidi"/>
           <w:b w:val="1"/>
@@ -4902,7 +5173,14 @@
           <w:lang w:val="fr-FR"/>
         </w:rPr>
       </w:pPr>
-      <w:r>
+    </w:p>
+    <w:p>
+      <w:pPr>
+        <w:pStyle w:val="Normal"/>
+        <w:bidi w:val="0"/>
+        <w:spacing w:before="0" w:beforeAutospacing="off" w:after="160" w:afterAutospacing="off" w:line="259" w:lineRule="auto"/>
+        <w:ind w:left="720" w:right="0"/>
+        <w:jc w:val="both"/>
         <w:rPr>
           <w:rFonts w:ascii="Calibri Light" w:hAnsi="Calibri Light" w:eastAsia="" w:cs="" w:asciiTheme="majorAscii" w:hAnsiTheme="majorAscii" w:eastAsiaTheme="majorEastAsia" w:cstheme="majorBidi"/>
           <w:b w:val="1"/>
@@ -4913,10 +5191,15 @@
           <w:szCs w:val="22"/>
           <w:lang w:val="fr-FR"/>
         </w:rPr>
-        <w:t xml:space="preserve">Schéma de l’architecture IT </w:t>
-      </w:r>
-      <w:proofErr w:type="spellStart"/>
-      <w:r>
+      </w:pPr>
+    </w:p>
+    <w:p>
+      <w:pPr>
+        <w:pStyle w:val="Normal"/>
+        <w:bidi w:val="0"/>
+        <w:spacing w:before="0" w:beforeAutospacing="off" w:after="160" w:afterAutospacing="off" w:line="259" w:lineRule="auto"/>
+        <w:ind w:left="720" w:right="0"/>
+        <w:jc w:val="both"/>
         <w:rPr>
           <w:rFonts w:ascii="Calibri Light" w:hAnsi="Calibri Light" w:eastAsia="" w:cs="" w:asciiTheme="majorAscii" w:hAnsiTheme="majorAscii" w:eastAsiaTheme="majorEastAsia" w:cstheme="majorBidi"/>
           <w:b w:val="1"/>
@@ -4927,10 +5210,15 @@
           <w:szCs w:val="22"/>
           <w:lang w:val="fr-FR"/>
         </w:rPr>
-        <w:t>target</w:t>
-      </w:r>
-      <w:proofErr w:type="spellEnd"/>
-      <w:r>
+      </w:pPr>
+    </w:p>
+    <w:p>
+      <w:pPr>
+        <w:pStyle w:val="Normal"/>
+        <w:bidi w:val="0"/>
+        <w:spacing w:before="0" w:beforeAutospacing="off" w:after="160" w:afterAutospacing="off" w:line="259" w:lineRule="auto"/>
+        <w:ind w:left="0" w:right="0"/>
+        <w:jc w:val="both"/>
         <w:rPr>
           <w:rFonts w:ascii="Calibri Light" w:hAnsi="Calibri Light" w:eastAsia="" w:cs="" w:asciiTheme="majorAscii" w:hAnsiTheme="majorAscii" w:eastAsiaTheme="majorEastAsia" w:cstheme="majorBidi"/>
           <w:b w:val="1"/>
@@ -4941,6 +5229,46 @@
           <w:szCs w:val="22"/>
           <w:lang w:val="fr-FR"/>
         </w:rPr>
+      </w:pPr>
+      <w:r>
+        <w:rPr>
+          <w:rFonts w:ascii="Calibri Light" w:hAnsi="Calibri Light" w:eastAsia="" w:cs="" w:asciiTheme="majorAscii" w:hAnsiTheme="majorAscii" w:eastAsiaTheme="majorEastAsia" w:cstheme="majorBidi"/>
+          <w:b w:val="1"/>
+          <w:bCs w:val="1"/>
+          <w:noProof w:val="0"/>
+          <w:color w:val="2F5496" w:themeColor="accent1" w:themeTint="FF" w:themeShade="BF"/>
+          <w:sz w:val="22"/>
+          <w:szCs w:val="22"/>
+          <w:lang w:val="fr-FR"/>
+        </w:rPr>
+        <w:t xml:space="preserve">Schéma de l’architecture IT </w:t>
+      </w:r>
+      <w:proofErr w:type="spellStart"/>
+      <w:r>
+        <w:rPr>
+          <w:rFonts w:ascii="Calibri Light" w:hAnsi="Calibri Light" w:eastAsia="" w:cs="" w:asciiTheme="majorAscii" w:hAnsiTheme="majorAscii" w:eastAsiaTheme="majorEastAsia" w:cstheme="majorBidi"/>
+          <w:b w:val="1"/>
+          <w:bCs w:val="1"/>
+          <w:noProof w:val="0"/>
+          <w:color w:val="2F5496" w:themeColor="accent1" w:themeTint="FF" w:themeShade="BF"/>
+          <w:sz w:val="22"/>
+          <w:szCs w:val="22"/>
+          <w:lang w:val="fr-FR"/>
+        </w:rPr>
+        <w:t>target</w:t>
+      </w:r>
+      <w:proofErr w:type="spellEnd"/>
+      <w:r>
+        <w:rPr>
+          <w:rFonts w:ascii="Calibri Light" w:hAnsi="Calibri Light" w:eastAsia="" w:cs="" w:asciiTheme="majorAscii" w:hAnsiTheme="majorAscii" w:eastAsiaTheme="majorEastAsia" w:cstheme="majorBidi"/>
+          <w:b w:val="1"/>
+          <w:bCs w:val="1"/>
+          <w:noProof w:val="0"/>
+          <w:color w:val="2F5496" w:themeColor="accent1" w:themeTint="FF" w:themeShade="BF"/>
+          <w:sz w:val="22"/>
+          <w:szCs w:val="22"/>
+          <w:lang w:val="fr-FR"/>
+        </w:rPr>
         <w:t xml:space="preserve"> :</w:t>
       </w:r>
     </w:p>
@@ -4950,7 +5278,7 @@
       </w:pPr>
       <w:r>
         <w:drawing>
-          <wp:inline wp14:editId="0070AACE" wp14:anchorId="6BBF48DF">
+          <wp:inline wp14:editId="5C2F26C4" wp14:anchorId="6BBF48DF">
             <wp:extent cx="5943600" cy="4448175"/>
             <wp:effectExtent l="0" t="0" r="0" b="0"/>
             <wp:docPr id="1040979837" name="" title=""/>
@@ -4965,7 +5293,7 @@
                     <pic:cNvPicPr/>
                   </pic:nvPicPr>
                   <pic:blipFill>
-                    <a:blip r:embed="R8762f223d0564a49">
+                    <a:blip r:embed="R966858c4a0614e3d">
                       <a:extLst xmlns:a="http://schemas.openxmlformats.org/drawingml/2006/main">
                         <a:ext xmlns:a="http://schemas.openxmlformats.org/drawingml/2006/main" uri="{28A0092B-C50C-407E-A947-70E740481C1C}">
                           <a14:useLocalDpi xmlns:a14="http://schemas.microsoft.com/office/drawing/2010/main" val="0"/>
@@ -6137,6 +6465,58 @@
         </w:rPr>
         <w:t>Le coût de déploiement en interne permet au groupe un retour sur investissement sur le long terme.</w:t>
       </w:r>
+    </w:p>
+    <w:p>
+      <w:pPr>
+        <w:pStyle w:val="Normal"/>
+        <w:rPr>
+          <w:b w:val="1"/>
+          <w:bCs w:val="1"/>
+          <w:noProof w:val="0"/>
+          <w:sz w:val="28"/>
+          <w:szCs w:val="28"/>
+          <w:lang w:val="fr-FR"/>
+        </w:rPr>
+      </w:pPr>
+    </w:p>
+    <w:p>
+      <w:pPr>
+        <w:pStyle w:val="Normal"/>
+        <w:rPr>
+          <w:b w:val="1"/>
+          <w:bCs w:val="1"/>
+          <w:noProof w:val="0"/>
+          <w:sz w:val="28"/>
+          <w:szCs w:val="28"/>
+          <w:lang w:val="fr-FR"/>
+        </w:rPr>
+      </w:pPr>
+    </w:p>
+    <w:p>
+      <w:pPr>
+        <w:pStyle w:val="Normal"/>
+        <w:rPr>
+          <w:b w:val="1"/>
+          <w:bCs w:val="1"/>
+          <w:noProof w:val="0"/>
+          <w:sz w:val="28"/>
+          <w:szCs w:val="28"/>
+          <w:lang w:val="fr-FR"/>
+        </w:rPr>
+      </w:pPr>
+    </w:p>
+    <w:p>
+      <w:pPr>
+        <w:pStyle w:val="Normal"/>
+        <w:rPr>
+          <w:b w:val="1"/>
+          <w:bCs w:val="1"/>
+          <w:noProof w:val="0"/>
+          <w:sz w:val="28"/>
+          <w:szCs w:val="28"/>
+          <w:lang w:val="fr-FR"/>
+        </w:rPr>
+      </w:pPr>
     </w:p>
     <w:p>
       <w:pPr>

</xml_diff>